<commit_message>
[Update] - Upload new files
</commit_message>
<xml_diff>
--- a/prototype_submittal.docx
+++ b/prototype_submittal.docx
@@ -70,14 +70,30 @@
               <w:rPr>
                 <w:szCs w:val="24"/>
               </w:rPr>
-              <w:t>{{ submittal</w:t>
+              <w:t xml:space="preserve">{{ </w:t>
+            </w:r>
+            <w:r>
+              <w:rPr>
+                <w:color w:val="007B67"/>
+                <w:sz w:val="28"/>
+                <w:szCs w:val="28"/>
+              </w:rPr>
+              <w:t>submittal</w:t>
             </w:r>
             <w:proofErr w:type="gramEnd"/>
             <w:r>
               <w:rPr>
+                <w:color w:val="007B67"/>
+                <w:sz w:val="28"/>
+                <w:szCs w:val="28"/>
+              </w:rPr>
+              <w:t xml:space="preserve"> </w:t>
+            </w:r>
+            <w:r>
+              <w:rPr>
                 <w:szCs w:val="24"/>
               </w:rPr>
-              <w:t xml:space="preserve"> }}</w:t>
+              <w:t>}}</w:t>
             </w:r>
             <w:r>
               <w:rPr>
@@ -142,7 +158,14 @@
               <w:rPr>
                 <w:color w:val="000000" w:themeColor="text1"/>
               </w:rPr>
-              <w:t>{{ no</w:t>
+              <w:t xml:space="preserve">{{ </w:t>
+            </w:r>
+            <w:r>
+              <w:rPr>
+                <w:bCs/>
+                <w:color w:val="4472C4" w:themeColor="accent1"/>
+              </w:rPr>
+              <w:t>no</w:t>
             </w:r>
             <w:proofErr w:type="gramEnd"/>
             <w:r>
@@ -377,14 +400,16 @@
             <w:proofErr w:type="spellStart"/>
             <w:r>
               <w:rPr>
-                <w:color w:val="000000" w:themeColor="text1"/>
+                <w:bCs/>
+                <w:color w:val="4472C4" w:themeColor="accent1"/>
               </w:rPr>
               <w:t>date</w:t>
             </w:r>
             <w:proofErr w:type="gramEnd"/>
             <w:r>
               <w:rPr>
-                <w:color w:val="000000" w:themeColor="text1"/>
+                <w:bCs/>
+                <w:color w:val="4472C4" w:themeColor="accent1"/>
               </w:rPr>
               <w:t>_sub</w:t>
             </w:r>
@@ -440,14 +465,28 @@
               <w:rPr>
                 <w:color w:val="000000" w:themeColor="text1"/>
               </w:rPr>
-              <w:t>{{ to</w:t>
+              <w:t xml:space="preserve">{{ </w:t>
+            </w:r>
+            <w:r>
+              <w:rPr>
+                <w:bCs/>
+                <w:color w:val="4472C4" w:themeColor="accent1"/>
+              </w:rPr>
+              <w:t>to</w:t>
             </w:r>
             <w:proofErr w:type="gramEnd"/>
             <w:r>
               <w:rPr>
+                <w:bCs/>
+                <w:color w:val="4472C4" w:themeColor="accent1"/>
+              </w:rPr>
+              <w:t xml:space="preserve"> </w:t>
+            </w:r>
+            <w:r>
+              <w:rPr>
                 <w:color w:val="000000" w:themeColor="text1"/>
               </w:rPr>
-              <w:t xml:space="preserve"> }}</w:t>
+              <w:t>}}</w:t>
             </w:r>
           </w:p>
         </w:tc>
@@ -515,7 +554,8 @@
             </w:r>
             <w:r>
               <w:rPr>
-                <w:color w:val="000000" w:themeColor="text1"/>
+                <w:bCs/>
+                <w:color w:val="4472C4" w:themeColor="accent1"/>
               </w:rPr>
               <w:t>response</w:t>
             </w:r>
@@ -2767,6 +2807,16 @@
 </file>
 
 <file path=customXml/item1.xml><?xml version="1.0" encoding="utf-8"?>
+<p:properties xmlns:p="http://schemas.microsoft.com/office/2006/metadata/properties" xmlns:xsi="http://www.w3.org/2001/XMLSchema-instance" xmlns:pc="http://schemas.microsoft.com/office/infopath/2007/PartnerControls">
+  <documentManagement/>
+</p:properties>
+</file>
+
+<file path=customXml/item2.xml><?xml version="1.0" encoding="utf-8"?>
+<b:Sources xmlns:b="http://schemas.openxmlformats.org/officeDocument/2006/bibliography" xmlns="http://schemas.openxmlformats.org/officeDocument/2006/bibliography" SelectedStyle="/APASixthEditionOfficeOnline.xsl" StyleName="APA" Version="6"/>
+</file>
+
+<file path=customXml/item3.xml><?xml version="1.0" encoding="utf-8"?>
 <ct:contentTypeSchema xmlns:ct="http://schemas.microsoft.com/office/2006/metadata/contentType" xmlns:ma="http://schemas.microsoft.com/office/2006/metadata/properties/metaAttributes" ct:_="" ma:_="" ma:contentTypeName="Document" ma:contentTypeID="0x010100B2ABE8701CEAEE4BA3E99E0BE342863D" ma:contentTypeVersion="13" ma:contentTypeDescription="Create a new document." ma:contentTypeScope="" ma:versionID="f26cc59c28a5029e2a365d5b1efa14e2">
   <xsd:schema xmlns:xsd="http://www.w3.org/2001/XMLSchema" xmlns:xs="http://www.w3.org/2001/XMLSchema" xmlns:p="http://schemas.microsoft.com/office/2006/metadata/properties" xmlns:ns2="dd9f0235-05b2-47dc-a404-3c881802d125" xmlns:ns3="623ec122-07d4-4c46-9518-1c6aaf1077b7" targetNamespace="http://schemas.microsoft.com/office/2006/metadata/properties" ma:root="true" ma:fieldsID="e9b80327fc519c73a8bdb43e890e7dd0" ns2:_="" ns3:_="">
     <xsd:import namespace="dd9f0235-05b2-47dc-a404-3c881802d125"/>
@@ -2989,16 +3039,6 @@
 </ct:contentTypeSchema>
 </file>
 
-<file path=customXml/item2.xml><?xml version="1.0" encoding="utf-8"?>
-<b:Sources xmlns:b="http://schemas.openxmlformats.org/officeDocument/2006/bibliography" xmlns="http://schemas.openxmlformats.org/officeDocument/2006/bibliography" SelectedStyle="/APASixthEditionOfficeOnline.xsl" StyleName="APA" Version="6"/>
-</file>
-
-<file path=customXml/item3.xml><?xml version="1.0" encoding="utf-8"?>
-<p:properties xmlns:p="http://schemas.microsoft.com/office/2006/metadata/properties" xmlns:xsi="http://www.w3.org/2001/XMLSchema-instance" xmlns:pc="http://schemas.microsoft.com/office/infopath/2007/PartnerControls">
-  <documentManagement/>
-</p:properties>
-</file>
-
 <file path=customXml/item4.xml><?xml version="1.0" encoding="utf-8"?>
 <?mso-contentType ?>
 <FormTemplates xmlns="http://schemas.microsoft.com/sharepoint/v3/contenttype/forms">
@@ -3009,6 +3049,23 @@
 </file>
 
 <file path=customXml/itemProps1.xml><?xml version="1.0" encoding="utf-8"?>
+<ds:datastoreItem xmlns:ds="http://schemas.openxmlformats.org/officeDocument/2006/customXml" ds:itemID="{CA5321F1-3460-4D18-8904-E2D29E901090}">
+  <ds:schemaRefs>
+    <ds:schemaRef ds:uri="http://schemas.microsoft.com/office/2006/metadata/properties"/>
+    <ds:schemaRef ds:uri="http://schemas.microsoft.com/office/infopath/2007/PartnerControls"/>
+  </ds:schemaRefs>
+</ds:datastoreItem>
+</file>
+
+<file path=customXml/itemProps2.xml><?xml version="1.0" encoding="utf-8"?>
+<ds:datastoreItem xmlns:ds="http://schemas.openxmlformats.org/officeDocument/2006/customXml" ds:itemID="{2F891290-A972-8340-A356-BCBBE9A5044C}">
+  <ds:schemaRefs>
+    <ds:schemaRef ds:uri="http://schemas.openxmlformats.org/officeDocument/2006/bibliography"/>
+  </ds:schemaRefs>
+</ds:datastoreItem>
+</file>
+
+<file path=customXml/itemProps3.xml><?xml version="1.0" encoding="utf-8"?>
 <ds:datastoreItem xmlns:ds="http://schemas.openxmlformats.org/officeDocument/2006/customXml" ds:itemID="{2AA11D74-332F-46F6-8A8D-D293D5BBD9C1}">
   <ds:schemaRefs>
     <ds:schemaRef ds:uri="http://schemas.microsoft.com/office/2006/metadata/contentType"/>
@@ -3027,23 +3084,6 @@
 </ds:datastoreItem>
 </file>
 
-<file path=customXml/itemProps2.xml><?xml version="1.0" encoding="utf-8"?>
-<ds:datastoreItem xmlns:ds="http://schemas.openxmlformats.org/officeDocument/2006/customXml" ds:itemID="{2F891290-A972-8340-A356-BCBBE9A5044C}">
-  <ds:schemaRefs>
-    <ds:schemaRef ds:uri="http://schemas.openxmlformats.org/officeDocument/2006/bibliography"/>
-  </ds:schemaRefs>
-</ds:datastoreItem>
-</file>
-
-<file path=customXml/itemProps3.xml><?xml version="1.0" encoding="utf-8"?>
-<ds:datastoreItem xmlns:ds="http://schemas.openxmlformats.org/officeDocument/2006/customXml" ds:itemID="{CA5321F1-3460-4D18-8904-E2D29E901090}">
-  <ds:schemaRefs>
-    <ds:schemaRef ds:uri="http://schemas.microsoft.com/office/2006/metadata/properties"/>
-    <ds:schemaRef ds:uri="http://schemas.microsoft.com/office/infopath/2007/PartnerControls"/>
-  </ds:schemaRefs>
-</ds:datastoreItem>
-</file>
-
 <file path=customXml/itemProps4.xml><?xml version="1.0" encoding="utf-8"?>
 <ds:datastoreItem xmlns:ds="http://schemas.openxmlformats.org/officeDocument/2006/customXml" ds:itemID="{4DEFB6D6-78B4-4D3B-83B0-59CBB9A6445C}">
   <ds:schemaRefs>

</xml_diff>

<commit_message>
[UPDATE] -Arquivo merge e arquivo main
</commit_message>
<xml_diff>
--- a/prototype_submittal.docx
+++ b/prototype_submittal.docx
@@ -70,30 +70,14 @@
               <w:rPr>
                 <w:szCs w:val="24"/>
               </w:rPr>
-              <w:t xml:space="preserve">{{ </w:t>
-            </w:r>
-            <w:r>
-              <w:rPr>
-                <w:color w:val="007B67"/>
-                <w:sz w:val="28"/>
-                <w:szCs w:val="28"/>
-              </w:rPr>
-              <w:t>submittal</w:t>
+              <w:t>{{ submittal</w:t>
             </w:r>
             <w:proofErr w:type="gramEnd"/>
             <w:r>
               <w:rPr>
-                <w:color w:val="007B67"/>
-                <w:sz w:val="28"/>
-                <w:szCs w:val="28"/>
-              </w:rPr>
-              <w:t xml:space="preserve"> </w:t>
-            </w:r>
-            <w:r>
-              <w:rPr>
                 <w:szCs w:val="24"/>
               </w:rPr>
-              <w:t>}}</w:t>
+              <w:t xml:space="preserve"> }}</w:t>
             </w:r>
             <w:r>
               <w:rPr>
@@ -158,14 +142,7 @@
               <w:rPr>
                 <w:color w:val="000000" w:themeColor="text1"/>
               </w:rPr>
-              <w:t xml:space="preserve">{{ </w:t>
-            </w:r>
-            <w:r>
-              <w:rPr>
-                <w:bCs/>
-                <w:color w:val="4472C4" w:themeColor="accent1"/>
-              </w:rPr>
-              <w:t>no</w:t>
+              <w:t>{{ no</w:t>
             </w:r>
             <w:proofErr w:type="gramEnd"/>
             <w:r>
@@ -400,16 +377,14 @@
             <w:proofErr w:type="spellStart"/>
             <w:r>
               <w:rPr>
-                <w:bCs/>
-                <w:color w:val="4472C4" w:themeColor="accent1"/>
+                <w:color w:val="000000" w:themeColor="text1"/>
               </w:rPr>
               <w:t>date</w:t>
             </w:r>
             <w:proofErr w:type="gramEnd"/>
             <w:r>
               <w:rPr>
-                <w:bCs/>
-                <w:color w:val="4472C4" w:themeColor="accent1"/>
+                <w:color w:val="000000" w:themeColor="text1"/>
               </w:rPr>
               <w:t>_sub</w:t>
             </w:r>
@@ -465,28 +440,14 @@
               <w:rPr>
                 <w:color w:val="000000" w:themeColor="text1"/>
               </w:rPr>
-              <w:t xml:space="preserve">{{ </w:t>
-            </w:r>
-            <w:r>
-              <w:rPr>
-                <w:bCs/>
-                <w:color w:val="4472C4" w:themeColor="accent1"/>
-              </w:rPr>
-              <w:t>to</w:t>
+              <w:t>{{ to</w:t>
             </w:r>
             <w:proofErr w:type="gramEnd"/>
             <w:r>
               <w:rPr>
-                <w:bCs/>
-                <w:color w:val="4472C4" w:themeColor="accent1"/>
-              </w:rPr>
-              <w:t xml:space="preserve"> </w:t>
-            </w:r>
-            <w:r>
-              <w:rPr>
                 <w:color w:val="000000" w:themeColor="text1"/>
               </w:rPr>
-              <w:t>}}</w:t>
+              <w:t xml:space="preserve"> }}</w:t>
             </w:r>
           </w:p>
         </w:tc>
@@ -554,8 +515,7 @@
             </w:r>
             <w:r>
               <w:rPr>
-                <w:bCs/>
-                <w:color w:val="4472C4" w:themeColor="accent1"/>
+                <w:color w:val="000000" w:themeColor="text1"/>
               </w:rPr>
               <w:t>response</w:t>
             </w:r>
@@ -2807,16 +2767,6 @@
 </file>
 
 <file path=customXml/item1.xml><?xml version="1.0" encoding="utf-8"?>
-<p:properties xmlns:p="http://schemas.microsoft.com/office/2006/metadata/properties" xmlns:xsi="http://www.w3.org/2001/XMLSchema-instance" xmlns:pc="http://schemas.microsoft.com/office/infopath/2007/PartnerControls">
-  <documentManagement/>
-</p:properties>
-</file>
-
-<file path=customXml/item2.xml><?xml version="1.0" encoding="utf-8"?>
-<b:Sources xmlns:b="http://schemas.openxmlformats.org/officeDocument/2006/bibliography" xmlns="http://schemas.openxmlformats.org/officeDocument/2006/bibliography" SelectedStyle="/APASixthEditionOfficeOnline.xsl" StyleName="APA" Version="6"/>
-</file>
-
-<file path=customXml/item3.xml><?xml version="1.0" encoding="utf-8"?>
 <ct:contentTypeSchema xmlns:ct="http://schemas.microsoft.com/office/2006/metadata/contentType" xmlns:ma="http://schemas.microsoft.com/office/2006/metadata/properties/metaAttributes" ct:_="" ma:_="" ma:contentTypeName="Document" ma:contentTypeID="0x010100B2ABE8701CEAEE4BA3E99E0BE342863D" ma:contentTypeVersion="13" ma:contentTypeDescription="Create a new document." ma:contentTypeScope="" ma:versionID="f26cc59c28a5029e2a365d5b1efa14e2">
   <xsd:schema xmlns:xsd="http://www.w3.org/2001/XMLSchema" xmlns:xs="http://www.w3.org/2001/XMLSchema" xmlns:p="http://schemas.microsoft.com/office/2006/metadata/properties" xmlns:ns2="dd9f0235-05b2-47dc-a404-3c881802d125" xmlns:ns3="623ec122-07d4-4c46-9518-1c6aaf1077b7" targetNamespace="http://schemas.microsoft.com/office/2006/metadata/properties" ma:root="true" ma:fieldsID="e9b80327fc519c73a8bdb43e890e7dd0" ns2:_="" ns3:_="">
     <xsd:import namespace="dd9f0235-05b2-47dc-a404-3c881802d125"/>
@@ -3039,6 +2989,16 @@
 </ct:contentTypeSchema>
 </file>
 
+<file path=customXml/item2.xml><?xml version="1.0" encoding="utf-8"?>
+<b:Sources xmlns:b="http://schemas.openxmlformats.org/officeDocument/2006/bibliography" xmlns="http://schemas.openxmlformats.org/officeDocument/2006/bibliography" SelectedStyle="/APASixthEditionOfficeOnline.xsl" StyleName="APA" Version="6"/>
+</file>
+
+<file path=customXml/item3.xml><?xml version="1.0" encoding="utf-8"?>
+<p:properties xmlns:p="http://schemas.microsoft.com/office/2006/metadata/properties" xmlns:xsi="http://www.w3.org/2001/XMLSchema-instance" xmlns:pc="http://schemas.microsoft.com/office/infopath/2007/PartnerControls">
+  <documentManagement/>
+</p:properties>
+</file>
+
 <file path=customXml/item4.xml><?xml version="1.0" encoding="utf-8"?>
 <?mso-contentType ?>
 <FormTemplates xmlns="http://schemas.microsoft.com/sharepoint/v3/contenttype/forms">
@@ -3049,23 +3009,6 @@
 </file>
 
 <file path=customXml/itemProps1.xml><?xml version="1.0" encoding="utf-8"?>
-<ds:datastoreItem xmlns:ds="http://schemas.openxmlformats.org/officeDocument/2006/customXml" ds:itemID="{CA5321F1-3460-4D18-8904-E2D29E901090}">
-  <ds:schemaRefs>
-    <ds:schemaRef ds:uri="http://schemas.microsoft.com/office/2006/metadata/properties"/>
-    <ds:schemaRef ds:uri="http://schemas.microsoft.com/office/infopath/2007/PartnerControls"/>
-  </ds:schemaRefs>
-</ds:datastoreItem>
-</file>
-
-<file path=customXml/itemProps2.xml><?xml version="1.0" encoding="utf-8"?>
-<ds:datastoreItem xmlns:ds="http://schemas.openxmlformats.org/officeDocument/2006/customXml" ds:itemID="{2F891290-A972-8340-A356-BCBBE9A5044C}">
-  <ds:schemaRefs>
-    <ds:schemaRef ds:uri="http://schemas.openxmlformats.org/officeDocument/2006/bibliography"/>
-  </ds:schemaRefs>
-</ds:datastoreItem>
-</file>
-
-<file path=customXml/itemProps3.xml><?xml version="1.0" encoding="utf-8"?>
 <ds:datastoreItem xmlns:ds="http://schemas.openxmlformats.org/officeDocument/2006/customXml" ds:itemID="{2AA11D74-332F-46F6-8A8D-D293D5BBD9C1}">
   <ds:schemaRefs>
     <ds:schemaRef ds:uri="http://schemas.microsoft.com/office/2006/metadata/contentType"/>
@@ -3084,6 +3027,23 @@
 </ds:datastoreItem>
 </file>
 
+<file path=customXml/itemProps2.xml><?xml version="1.0" encoding="utf-8"?>
+<ds:datastoreItem xmlns:ds="http://schemas.openxmlformats.org/officeDocument/2006/customXml" ds:itemID="{2F891290-A972-8340-A356-BCBBE9A5044C}">
+  <ds:schemaRefs>
+    <ds:schemaRef ds:uri="http://schemas.openxmlformats.org/officeDocument/2006/bibliography"/>
+  </ds:schemaRefs>
+</ds:datastoreItem>
+</file>
+
+<file path=customXml/itemProps3.xml><?xml version="1.0" encoding="utf-8"?>
+<ds:datastoreItem xmlns:ds="http://schemas.openxmlformats.org/officeDocument/2006/customXml" ds:itemID="{CA5321F1-3460-4D18-8904-E2D29E901090}">
+  <ds:schemaRefs>
+    <ds:schemaRef ds:uri="http://schemas.microsoft.com/office/2006/metadata/properties"/>
+    <ds:schemaRef ds:uri="http://schemas.microsoft.com/office/infopath/2007/PartnerControls"/>
+  </ds:schemaRefs>
+</ds:datastoreItem>
+</file>
+
 <file path=customXml/itemProps4.xml><?xml version="1.0" encoding="utf-8"?>
 <ds:datastoreItem xmlns:ds="http://schemas.openxmlformats.org/officeDocument/2006/customXml" ds:itemID="{4DEFB6D6-78B4-4D3B-83B0-59CBB9A6445C}">
   <ds:schemaRefs>

</xml_diff>

<commit_message>
[UPDATE] - Arquivo 'merge', 'send_mail', 'main'
</commit_message>
<xml_diff>
--- a/prototype_submittal.docx
+++ b/prototype_submittal.docx
@@ -68,6 +68,7 @@
             <w:proofErr w:type="gramStart"/>
             <w:r>
               <w:rPr>
+                <w:color w:val="007B67"/>
                 <w:szCs w:val="24"/>
               </w:rPr>
               <w:t>{{ submittal</w:t>
@@ -75,6 +76,7 @@
             <w:proofErr w:type="gramEnd"/>
             <w:r>
               <w:rPr>
+                <w:color w:val="007B67"/>
                 <w:szCs w:val="24"/>
               </w:rPr>
               <w:t xml:space="preserve"> }}</w:t>
@@ -140,14 +142,23 @@
             <w:proofErr w:type="gramStart"/>
             <w:r>
               <w:rPr>
-                <w:color w:val="000000" w:themeColor="text1"/>
-              </w:rPr>
-              <w:t>{{ no</w:t>
+                <w:bCs/>
+                <w:color w:val="4472C4" w:themeColor="accent1"/>
+              </w:rPr>
+              <w:t xml:space="preserve">{{ </w:t>
+            </w:r>
+            <w:r>
+              <w:rPr>
+                <w:bCs/>
+                <w:color w:val="4472C4" w:themeColor="accent1"/>
+              </w:rPr>
+              <w:t>no</w:t>
             </w:r>
             <w:proofErr w:type="gramEnd"/>
             <w:r>
               <w:rPr>
-                <w:color w:val="000000" w:themeColor="text1"/>
+                <w:bCs/>
+                <w:color w:val="4472C4" w:themeColor="accent1"/>
               </w:rPr>
               <w:t xml:space="preserve"> }}</w:t>
             </w:r>
@@ -310,7 +321,8 @@
             </w:r>
             <w:r>
               <w:rPr>
-                <w:szCs w:val="24"/>
+                <w:bCs/>
+                <w:color w:val="4472C4" w:themeColor="accent1"/>
               </w:rPr>
               <w:t>{{ description }}</w:t>
             </w:r>
@@ -370,28 +382,32 @@
             <w:proofErr w:type="gramStart"/>
             <w:r>
               <w:rPr>
-                <w:color w:val="000000" w:themeColor="text1"/>
+                <w:bCs/>
+                <w:color w:val="4472C4" w:themeColor="accent1"/>
               </w:rPr>
               <w:t xml:space="preserve">{{ </w:t>
             </w:r>
             <w:proofErr w:type="spellStart"/>
             <w:r>
               <w:rPr>
-                <w:color w:val="000000" w:themeColor="text1"/>
+                <w:bCs/>
+                <w:color w:val="4472C4" w:themeColor="accent1"/>
               </w:rPr>
               <w:t>date</w:t>
             </w:r>
             <w:proofErr w:type="gramEnd"/>
             <w:r>
               <w:rPr>
-                <w:color w:val="000000" w:themeColor="text1"/>
+                <w:bCs/>
+                <w:color w:val="4472C4" w:themeColor="accent1"/>
               </w:rPr>
               <w:t>_sub</w:t>
             </w:r>
             <w:proofErr w:type="spellEnd"/>
             <w:r>
               <w:rPr>
-                <w:color w:val="000000" w:themeColor="text1"/>
+                <w:bCs/>
+                <w:color w:val="4472C4" w:themeColor="accent1"/>
               </w:rPr>
               <w:t xml:space="preserve"> }}</w:t>
             </w:r>
@@ -438,14 +454,16 @@
             <w:proofErr w:type="gramStart"/>
             <w:r>
               <w:rPr>
-                <w:color w:val="000000" w:themeColor="text1"/>
+                <w:bCs/>
+                <w:color w:val="4472C4" w:themeColor="accent1"/>
               </w:rPr>
               <w:t>{{ to</w:t>
             </w:r>
             <w:proofErr w:type="gramEnd"/>
             <w:r>
               <w:rPr>
-                <w:color w:val="000000" w:themeColor="text1"/>
+                <w:bCs/>
+                <w:color w:val="4472C4" w:themeColor="accent1"/>
               </w:rPr>
               <w:t xml:space="preserve"> }}</w:t>
             </w:r>
@@ -509,20 +527,23 @@
             <w:proofErr w:type="gramStart"/>
             <w:r>
               <w:rPr>
-                <w:color w:val="000000" w:themeColor="text1"/>
+                <w:bCs/>
+                <w:color w:val="4472C4" w:themeColor="accent1"/>
               </w:rPr>
               <w:t xml:space="preserve">{{ </w:t>
             </w:r>
             <w:r>
               <w:rPr>
-                <w:color w:val="000000" w:themeColor="text1"/>
+                <w:bCs/>
+                <w:color w:val="4472C4" w:themeColor="accent1"/>
               </w:rPr>
               <w:t>response</w:t>
             </w:r>
             <w:proofErr w:type="gramEnd"/>
             <w:r>
               <w:rPr>
-                <w:color w:val="000000" w:themeColor="text1"/>
+                <w:bCs/>
+                <w:color w:val="4472C4" w:themeColor="accent1"/>
               </w:rPr>
               <w:t xml:space="preserve"> }}</w:t>
             </w:r>
@@ -572,7 +593,7 @@
             <w:r>
               <w:rPr>
                 <w:bCs/>
-                <w:szCs w:val="24"/>
+                <w:color w:val="4472C4" w:themeColor="accent1"/>
               </w:rPr>
               <w:t>{{ info</w:t>
             </w:r>
@@ -580,7 +601,7 @@
             <w:r>
               <w:rPr>
                 <w:bCs/>
-                <w:szCs w:val="24"/>
+                <w:color w:val="4472C4" w:themeColor="accent1"/>
               </w:rPr>
               <w:t xml:space="preserve"> }}</w:t>
             </w:r>

</xml_diff>